<commit_message>
feat: pagination of customer list
</commit_message>
<xml_diff>
--- a/Spring_Boot/JPA với Querydsl.docx
+++ b/Spring_Boot/JPA với Querydsl.docx
@@ -158,6 +158,7 @@
     <w:p>
       <w:pPr>
         <w:numPr>
+          <w:ilvl w:val="0"/>
           <w:numId w:val="0"/>
         </w:numPr>
         <w:spacing w:line="360" w:lineRule="auto"/>
@@ -246,6 +247,7 @@
     <w:p>
       <w:pPr>
         <w:numPr>
+          <w:ilvl w:val="0"/>
           <w:numId w:val="0"/>
         </w:numPr>
         <w:spacing w:line="360" w:lineRule="auto"/>
@@ -280,6 +282,7 @@
     <w:p>
       <w:pPr>
         <w:numPr>
+          <w:ilvl w:val="0"/>
           <w:numId w:val="0"/>
         </w:numPr>
         <w:spacing w:line="360" w:lineRule="auto"/>
@@ -354,6 +357,7 @@
     <w:p>
       <w:pPr>
         <w:numPr>
+          <w:ilvl w:val="0"/>
           <w:numId w:val="0"/>
         </w:numPr>
         <w:spacing w:line="360" w:lineRule="auto"/>
@@ -521,6 +525,7 @@
     <w:p>
       <w:pPr>
         <w:numPr>
+          <w:ilvl w:val="0"/>
           <w:numId w:val="0"/>
         </w:numPr>
         <w:spacing w:line="360" w:lineRule="auto"/>
@@ -580,6 +585,7 @@
     <w:p>
       <w:pPr>
         <w:numPr>
+          <w:ilvl w:val="0"/>
           <w:numId w:val="0"/>
         </w:numPr>
         <w:spacing w:line="360" w:lineRule="auto"/>
@@ -640,6 +646,7 @@
     <w:p>
       <w:pPr>
         <w:numPr>
+          <w:ilvl w:val="0"/>
           <w:numId w:val="0"/>
         </w:numPr>
         <w:spacing w:line="360" w:lineRule="auto"/>
@@ -759,18 +766,132 @@
     <w:p>
       <w:pPr>
         <w:spacing w:line="360" w:lineRule="auto"/>
+      </w:pPr>
+      <w:r>
+        <w:rPr>
+          <w:rFonts w:hint="default"/>
+          <w:lang w:val="vi-VN"/>
+        </w:rPr>
+        <w:t xml:space="preserve">- Truy vấn con với JPAExpressions: </w:t>
+      </w:r>
+      <w:r>
+        <w:drawing>
+          <wp:inline distT="0" distB="0" distL="114300" distR="114300">
+            <wp:extent cx="5257800" cy="2822575"/>
+            <wp:effectExtent l="0" t="0" r="0" b="12065"/>
+            <wp:docPr id="3" name="Picture 2"/>
+            <wp:cNvGraphicFramePr>
+              <a:graphicFrameLocks xmlns:a="http://schemas.openxmlformats.org/drawingml/2006/main" noChangeAspect="1"/>
+            </wp:cNvGraphicFramePr>
+            <a:graphic xmlns:a="http://schemas.openxmlformats.org/drawingml/2006/main">
+              <a:graphicData uri="http://schemas.openxmlformats.org/drawingml/2006/picture">
+                <pic:pic xmlns:pic="http://schemas.openxmlformats.org/drawingml/2006/picture">
+                  <pic:nvPicPr>
+                    <pic:cNvPr id="3" name="Picture 2"/>
+                    <pic:cNvPicPr>
+                      <a:picLocks noChangeAspect="1"/>
+                    </pic:cNvPicPr>
+                  </pic:nvPicPr>
+                  <pic:blipFill>
+                    <a:blip r:embed="rId9"/>
+                    <a:stretch>
+                      <a:fillRect/>
+                    </a:stretch>
+                  </pic:blipFill>
+                  <pic:spPr>
+                    <a:xfrm>
+                      <a:off x="0" y="0"/>
+                      <a:ext cx="5257800" cy="2822575"/>
+                    </a:xfrm>
+                    <a:prstGeom prst="rect">
+                      <a:avLst/>
+                    </a:prstGeom>
+                    <a:noFill/>
+                    <a:ln>
+                      <a:noFill/>
+                    </a:ln>
+                  </pic:spPr>
+                </pic:pic>
+              </a:graphicData>
+            </a:graphic>
+          </wp:inline>
+        </w:drawing>
+      </w:r>
+    </w:p>
+    <w:p>
+      <w:pPr>
+        <w:spacing w:line="360" w:lineRule="auto"/>
         <w:rPr>
           <w:rFonts w:hint="default"/>
           <w:lang w:val="vi-VN"/>
         </w:rPr>
       </w:pPr>
+      <w:r>
+        <w:rPr>
+          <w:rFonts w:hint="default"/>
+          <w:lang w:val="vi-VN"/>
+        </w:rPr>
+        <w:t xml:space="preserve">- Phân trang khi truy vấn danh sách khách hàng: </w:t>
+      </w:r>
+      <w:r>
+        <w:drawing>
+          <wp:inline distT="0" distB="0" distL="114300" distR="114300">
+            <wp:extent cx="5235575" cy="2619375"/>
+            <wp:effectExtent l="0" t="0" r="6985" b="1905"/>
+            <wp:docPr id="5" name="Picture 3"/>
+            <wp:cNvGraphicFramePr>
+              <a:graphicFrameLocks xmlns:a="http://schemas.openxmlformats.org/drawingml/2006/main" noChangeAspect="1"/>
+            </wp:cNvGraphicFramePr>
+            <a:graphic xmlns:a="http://schemas.openxmlformats.org/drawingml/2006/main">
+              <a:graphicData uri="http://schemas.openxmlformats.org/drawingml/2006/picture">
+                <pic:pic xmlns:pic="http://schemas.openxmlformats.org/drawingml/2006/picture">
+                  <pic:nvPicPr>
+                    <pic:cNvPr id="5" name="Picture 3"/>
+                    <pic:cNvPicPr>
+                      <a:picLocks noChangeAspect="1"/>
+                    </pic:cNvPicPr>
+                  </pic:nvPicPr>
+                  <pic:blipFill>
+                    <a:blip r:embed="rId10"/>
+                    <a:stretch>
+                      <a:fillRect/>
+                    </a:stretch>
+                  </pic:blipFill>
+                  <pic:spPr>
+                    <a:xfrm>
+                      <a:off x="0" y="0"/>
+                      <a:ext cx="5235575" cy="2619375"/>
+                    </a:xfrm>
+                    <a:prstGeom prst="rect">
+                      <a:avLst/>
+                    </a:prstGeom>
+                    <a:noFill/>
+                    <a:ln>
+                      <a:noFill/>
+                    </a:ln>
+                  </pic:spPr>
+                </pic:pic>
+              </a:graphicData>
+            </a:graphic>
+          </wp:inline>
+        </w:drawing>
+      </w:r>
+    </w:p>
+    <w:p>
+      <w:pPr>
+        <w:spacing w:line="360" w:lineRule="auto"/>
+        <w:rPr>
+          <w:rFonts w:hint="default"/>
+          <w:lang w:val="vi-VN"/>
+        </w:rPr>
+      </w:pPr>
+      <w:bookmarkStart w:id="0" w:name="_GoBack"/>
+      <w:bookmarkEnd w:id="0"/>
     </w:p>
     <w:p>
       <w:pPr>
         <w:spacing w:line="360" w:lineRule="auto"/>
       </w:pPr>
-      <w:bookmarkStart w:id="0" w:name="_GoBack"/>
-      <w:bookmarkEnd w:id="0"/>
     </w:p>
     <w:sectPr>
       <w:pgSz w:w="11906" w:h="16838"/>
@@ -1184,7 +1305,7 @@
     <w:lsdException w:qFormat="1" w:unhideWhenUsed="0" w:uiPriority="0" w:name="Normal Table"/>
     <w:lsdException w:qFormat="1" w:unhideWhenUsed="0" w:uiPriority="0" w:semiHidden="0" w:name="annotation subject"/>
     <w:lsdException w:qFormat="1" w:unhideWhenUsed="0" w:uiPriority="0" w:semiHidden="0" w:name="Table Simple 1"/>
-    <w:lsdException w:unhideWhenUsed="0" w:uiPriority="0" w:semiHidden="0" w:name="Table Simple 2"/>
+    <w:lsdException w:qFormat="1" w:unhideWhenUsed="0" w:uiPriority="0" w:semiHidden="0" w:name="Table Simple 2"/>
     <w:lsdException w:unhideWhenUsed="0" w:uiPriority="0" w:semiHidden="0" w:name="Table Simple 3"/>
     <w:lsdException w:qFormat="1" w:unhideWhenUsed="0" w:uiPriority="0" w:semiHidden="0" w:name="Table Classic 1"/>
     <w:lsdException w:qFormat="1" w:unhideWhenUsed="0" w:uiPriority="0" w:semiHidden="0" w:name="Table Classic 2"/>
@@ -1213,7 +1334,7 @@
     <w:lsdException w:qFormat="1" w:unhideWhenUsed="0" w:uiPriority="0" w:semiHidden="0" w:name="Table List 5"/>
     <w:lsdException w:qFormat="1" w:unhideWhenUsed="0" w:uiPriority="0" w:semiHidden="0" w:name="Table List 6"/>
     <w:lsdException w:qFormat="1" w:unhideWhenUsed="0" w:uiPriority="0" w:semiHidden="0" w:name="Table List 7"/>
-    <w:lsdException w:unhideWhenUsed="0" w:uiPriority="0" w:semiHidden="0" w:name="Table List 8"/>
+    <w:lsdException w:qFormat="1" w:unhideWhenUsed="0" w:uiPriority="0" w:semiHidden="0" w:name="Table List 8"/>
     <w:lsdException w:qFormat="1" w:unhideWhenUsed="0" w:uiPriority="0" w:semiHidden="0" w:name="Table 3D effects 1"/>
     <w:lsdException w:qFormat="1" w:unhideWhenUsed="0" w:uiPriority="0" w:semiHidden="0" w:name="Table 3D effects 2"/>
     <w:lsdException w:qFormat="1" w:unhideWhenUsed="0" w:uiPriority="0" w:semiHidden="0" w:name="Table 3D effects 3"/>
@@ -1228,7 +1349,7 @@
     <w:lsdException w:qFormat="1" w:unhideWhenUsed="0" w:uiPriority="0" w:semiHidden="0" w:name="Balloon Text"/>
     <w:lsdException w:qFormat="1" w:unhideWhenUsed="0" w:uiPriority="0" w:semiHidden="0" w:name="Table Grid"/>
     <w:lsdException w:qFormat="1" w:unhideWhenUsed="0" w:uiPriority="0" w:semiHidden="0" w:name="Table Theme"/>
-    <w:lsdException w:unhideWhenUsed="0" w:uiPriority="60" w:semiHidden="0" w:name="Light Shading"/>
+    <w:lsdException w:qFormat="1" w:unhideWhenUsed="0" w:uiPriority="60" w:semiHidden="0" w:name="Light Shading"/>
     <w:lsdException w:unhideWhenUsed="0" w:uiPriority="61" w:semiHidden="0" w:name="Light List"/>
     <w:lsdException w:qFormat="1" w:unhideWhenUsed="0" w:uiPriority="62" w:semiHidden="0" w:name="Light Grid"/>
     <w:lsdException w:qFormat="1" w:unhideWhenUsed="0" w:uiPriority="63" w:semiHidden="0" w:name="Medium Shading 1"/>
@@ -4887,6 +5008,7 @@
   <w:style w:type="table" w:styleId="127">
     <w:name w:val="Table List 8"/>
     <w:basedOn w:val="12"/>
+    <w:qFormat/>
     <w:uiPriority w:val="0"/>
     <w:pPr>
       <w:widowControl w:val="0"/>
@@ -5091,6 +5213,7 @@
   <w:style w:type="table" w:styleId="132">
     <w:name w:val="Table Simple 2"/>
     <w:basedOn w:val="12"/>
+    <w:qFormat/>
     <w:uiPriority w:val="0"/>
     <w:pPr>
       <w:widowControl w:val="0"/>
@@ -5652,6 +5775,7 @@
   <w:style w:type="table" w:styleId="151">
     <w:name w:val="Light Shading"/>
     <w:basedOn w:val="12"/>
+    <w:qFormat/>
     <w:uiPriority w:val="60"/>
     <w:rPr>
       <w:color w:val="000000"/>

</xml_diff>